<commit_message>
Limpieza de la subida
</commit_message>
<xml_diff>
--- a/titanicDataClean.docx
+++ b/titanicDataClean.docx
@@ -47,7 +47,7 @@
         <w:pStyle w:val="Date"/>
       </w:pPr>
       <w:r>
-        <w:t xml:space="preserve">9</w:t>
+        <w:t xml:space="preserve">10</w:t>
       </w:r>
       <w:r>
         <w:t xml:space="preserve"> </w:t>
@@ -13350,25 +13350,25 @@
         <w:rPr>
           <w:rStyle w:val="VerbatimChar"/>
         </w:rPr>
-        <w:t xml:space="preserve">##  0:549    1:216   female:314   adult :683    :  0   </w:t>
-      </w:r>
-      <w:r>
-        <w:br w:type="textWrapping"/>
-      </w:r>
-      <w:r>
-        <w:rPr>
-          <w:rStyle w:val="VerbatimChar"/>
-        </w:rPr>
-        <w:t xml:space="preserve">##  1:342    2:184   male  :577   child :178   C:168   </w:t>
-      </w:r>
-      <w:r>
-        <w:br w:type="textWrapping"/>
-      </w:r>
-      <w:r>
-        <w:rPr>
-          <w:rStyle w:val="VerbatimChar"/>
-        </w:rPr>
-        <w:t xml:space="preserve">##           3:491                senior: 30   Q: 77   </w:t>
+        <w:t xml:space="preserve">##  0:549    1:216   female:314   adult :686    :  0   </w:t>
+      </w:r>
+      <w:r>
+        <w:br w:type="textWrapping"/>
+      </w:r>
+      <w:r>
+        <w:rPr>
+          <w:rStyle w:val="VerbatimChar"/>
+        </w:rPr>
+        <w:t xml:space="preserve">##  1:342    2:184   male  :577   child :177   C:168   </w:t>
+      </w:r>
+      <w:r>
+        <w:br w:type="textWrapping"/>
+      </w:r>
+      <w:r>
+        <w:rPr>
+          <w:rStyle w:val="VerbatimChar"/>
+        </w:rPr>
+        <w:t xml:space="preserve">##           3:491                senior: 28   Q: 77   </w:t>
       </w:r>
       <w:r>
         <w:br w:type="textWrapping"/>
@@ -13650,25 +13650,25 @@
         <w:rPr>
           <w:rStyle w:val="VerbatimChar"/>
         </w:rPr>
-        <w:t xml:space="preserve">##  0:549    1:216   female:314   adult :683    :  0   </w:t>
-      </w:r>
-      <w:r>
-        <w:br w:type="textWrapping"/>
-      </w:r>
-      <w:r>
-        <w:rPr>
-          <w:rStyle w:val="VerbatimChar"/>
-        </w:rPr>
-        <w:t xml:space="preserve">##  1:342    2:184   male  :577   child :178   C:168   </w:t>
-      </w:r>
-      <w:r>
-        <w:br w:type="textWrapping"/>
-      </w:r>
-      <w:r>
-        <w:rPr>
-          <w:rStyle w:val="VerbatimChar"/>
-        </w:rPr>
-        <w:t xml:space="preserve">##           3:491                senior: 30   Q: 77   </w:t>
+        <w:t xml:space="preserve">##  0:549    1:216   female:314   adult :686    :  0   </w:t>
+      </w:r>
+      <w:r>
+        <w:br w:type="textWrapping"/>
+      </w:r>
+      <w:r>
+        <w:rPr>
+          <w:rStyle w:val="VerbatimChar"/>
+        </w:rPr>
+        <w:t xml:space="preserve">##  1:342    2:184   male  :577   child :177   C:168   </w:t>
+      </w:r>
+      <w:r>
+        <w:br w:type="textWrapping"/>
+      </w:r>
+      <w:r>
+        <w:rPr>
+          <w:rStyle w:val="VerbatimChar"/>
+        </w:rPr>
+        <w:t xml:space="preserve">##           3:491                senior: 28   Q: 77   </w:t>
       </w:r>
       <w:r>
         <w:br w:type="textWrapping"/>
@@ -19899,16 +19899,16 @@
         <w:rPr>
           <w:rStyle w:val="VerbatimChar"/>
         </w:rPr>
-        <w:t xml:space="preserve">## df$Age      1   0,188 0,18844  0,7957 0,3726</w:t>
-      </w:r>
-      <w:r>
-        <w:br w:type="textWrapping"/>
-      </w:r>
-      <w:r>
-        <w:rPr>
-          <w:rStyle w:val="VerbatimChar"/>
-        </w:rPr>
-        <w:t xml:space="preserve">## Residuals 889 210,539 0,23683</w:t>
+        <w:t xml:space="preserve">## df$Age      1   0,401 0,40120  1,6958 0,1932</w:t>
+      </w:r>
+      <w:r>
+        <w:br w:type="textWrapping"/>
+      </w:r>
+      <w:r>
+        <w:rPr>
+          <w:rStyle w:val="VerbatimChar"/>
+        </w:rPr>
+        <w:t xml:space="preserve">## Residuals 889 210,326 0,23659</w:t>
       </w:r>
     </w:p>
     <w:p>
@@ -20447,34 +20447,34 @@
         <w:rPr>
           <w:rStyle w:val="VerbatimChar"/>
         </w:rPr>
-        <w:t xml:space="preserve">## df$Pclass          1  24,143 24,1429 116,6128 &lt; 2,2e-16 ***</w:t>
-      </w:r>
-      <w:r>
-        <w:br w:type="textWrapping"/>
-      </w:r>
-      <w:r>
-        <w:rPr>
-          <w:rStyle w:val="VerbatimChar"/>
-        </w:rPr>
-        <w:t xml:space="preserve">## df$Age             1   0,646  0,6458   3,1191 0,0777245 .  </w:t>
-      </w:r>
-      <w:r>
-        <w:br w:type="textWrapping"/>
-      </w:r>
-      <w:r>
-        <w:rPr>
-          <w:rStyle w:val="VerbatimChar"/>
-        </w:rPr>
-        <w:t xml:space="preserve">## df$Pclass:df$Age   1   2,299  2,2988  11,1036 0,0008972 ***</w:t>
-      </w:r>
-      <w:r>
-        <w:br w:type="textWrapping"/>
-      </w:r>
-      <w:r>
-        <w:rPr>
-          <w:rStyle w:val="VerbatimChar"/>
-        </w:rPr>
-        <w:t xml:space="preserve">## Residuals        887 183,640  0,2070                       </w:t>
+        <w:t xml:space="preserve">## df$Pclass          1  24,143 24,1429 116,8658 &lt; 2,2e-16 ***</w:t>
+      </w:r>
+      <w:r>
+        <w:br w:type="textWrapping"/>
+      </w:r>
+      <w:r>
+        <w:rPr>
+          <w:rStyle w:val="VerbatimChar"/>
+        </w:rPr>
+        <w:t xml:space="preserve">## df$Age             1   0,953  0,9526   4,6113 0,0320324 *  </w:t>
+      </w:r>
+      <w:r>
+        <w:br w:type="textWrapping"/>
+      </w:r>
+      <w:r>
+        <w:rPr>
+          <w:rStyle w:val="VerbatimChar"/>
+        </w:rPr>
+        <w:t xml:space="preserve">## df$Pclass:df$Age   1   2,390  2,3895  11,5666 0,0007015 ***</w:t>
+      </w:r>
+      <w:r>
+        <w:br w:type="textWrapping"/>
+      </w:r>
+      <w:r>
+        <w:rPr>
+          <w:rStyle w:val="VerbatimChar"/>
+        </w:rPr>
+        <w:t xml:space="preserve">## Residuals        887 183,242  0,2066                       </w:t>
       </w:r>
       <w:r>
         <w:br w:type="textWrapping"/>
@@ -20854,43 +20854,43 @@
         <w:rPr>
           <w:rStyle w:val="VerbatimChar"/>
         </w:rPr>
-        <w:t xml:space="preserve">##                Df  Sum Sq Mean Sq  F value  Pr(&gt;F)    </w:t>
-      </w:r>
-      <w:r>
-        <w:br w:type="textWrapping"/>
-      </w:r>
-      <w:r>
-        <w:rPr>
-          <w:rStyle w:val="VerbatimChar"/>
-        </w:rPr>
-        <w:t xml:space="preserve">## df$Sex          1  62,213  62,213 372,9128 &lt; 2e-16 ***</w:t>
-      </w:r>
-      <w:r>
-        <w:br w:type="textWrapping"/>
-      </w:r>
-      <w:r>
-        <w:rPr>
-          <w:rStyle w:val="VerbatimChar"/>
-        </w:rPr>
-        <w:t xml:space="preserve">## df$Age          1   0,000   0,000   0,0001 0,99226    </w:t>
-      </w:r>
-      <w:r>
-        <w:br w:type="textWrapping"/>
-      </w:r>
-      <w:r>
-        <w:rPr>
-          <w:rStyle w:val="VerbatimChar"/>
-        </w:rPr>
-        <w:t xml:space="preserve">## df$Sex:df$Age   1   0,536   0,536   3,2103 0,07352 .  </w:t>
-      </w:r>
-      <w:r>
-        <w:br w:type="textWrapping"/>
-      </w:r>
-      <w:r>
-        <w:rPr>
-          <w:rStyle w:val="VerbatimChar"/>
-        </w:rPr>
-        <w:t xml:space="preserve">## Residuals     887 147,979   0,167                     </w:t>
+        <w:t xml:space="preserve">##                Df  Sum Sq Mean Sq  F value Pr(&gt;F)    </w:t>
+      </w:r>
+      <w:r>
+        <w:br w:type="textWrapping"/>
+      </w:r>
+      <w:r>
+        <w:rPr>
+          <w:rStyle w:val="VerbatimChar"/>
+        </w:rPr>
+        <w:t xml:space="preserve">## df$Sex          1  62,213  62,213 373,9683 &lt;2e-16 ***</w:t>
+      </w:r>
+      <w:r>
+        <w:br w:type="textWrapping"/>
+      </w:r>
+      <w:r>
+        <w:rPr>
+          <w:rStyle w:val="VerbatimChar"/>
+        </w:rPr>
+        <w:t xml:space="preserve">## df$Age          1   0,016   0,016   0,0939 0,7593    </w:t>
+      </w:r>
+      <w:r>
+        <w:br w:type="textWrapping"/>
+      </w:r>
+      <w:r>
+        <w:rPr>
+          <w:rStyle w:val="VerbatimChar"/>
+        </w:rPr>
+        <w:t xml:space="preserve">## df$Sex:df$Age   1   0,938   0,938   5,6363 0,0178 *  </w:t>
+      </w:r>
+      <w:r>
+        <w:br w:type="textWrapping"/>
+      </w:r>
+      <w:r>
+        <w:rPr>
+          <w:rStyle w:val="VerbatimChar"/>
+        </w:rPr>
+        <w:t xml:space="preserve">## Residuals     887 147,561   0,166                    </w:t>
       </w:r>
       <w:r>
         <w:br w:type="textWrapping"/>
@@ -21279,34 +21279,34 @@
         <w:rPr>
           <w:rStyle w:val="VerbatimChar"/>
         </w:rPr>
-        <w:t xml:space="preserve">## df$Age               1   0,188  0,1884  0,8174    0,3662    </w:t>
-      </w:r>
-      <w:r>
-        <w:br w:type="textWrapping"/>
-      </w:r>
-      <w:r>
-        <w:rPr>
-          <w:rStyle w:val="VerbatimChar"/>
-        </w:rPr>
-        <w:t xml:space="preserve">## df$Embarked          1   5,872  5,8724 25,4734 5,442e-07 ***</w:t>
-      </w:r>
-      <w:r>
-        <w:br w:type="textWrapping"/>
-      </w:r>
-      <w:r>
-        <w:rPr>
-          <w:rStyle w:val="VerbatimChar"/>
-        </w:rPr>
-        <w:t xml:space="preserve">## df$Age:df$Embarked   1   0,187  0,1870  0,8112    0,3680    </w:t>
-      </w:r>
-      <w:r>
-        <w:br w:type="textWrapping"/>
-      </w:r>
-      <w:r>
-        <w:rPr>
-          <w:rStyle w:val="VerbatimChar"/>
-        </w:rPr>
-        <w:t xml:space="preserve">## Residuals          887 204,479  0,2305                      </w:t>
+        <w:t xml:space="preserve">## df$Age               1   0,401  0,4012  1,7408    0,1874    </w:t>
+      </w:r>
+      <w:r>
+        <w:br w:type="textWrapping"/>
+      </w:r>
+      <w:r>
+        <w:rPr>
+          <w:rStyle w:val="VerbatimChar"/>
+        </w:rPr>
+        <w:t xml:space="preserve">## df$Embarked          1   5,899  5,8991 25,5961 5,116e-07 ***</w:t>
+      </w:r>
+      <w:r>
+        <w:br w:type="textWrapping"/>
+      </w:r>
+      <w:r>
+        <w:rPr>
+          <w:rStyle w:val="VerbatimChar"/>
+        </w:rPr>
+        <w:t xml:space="preserve">## df$Age:df$Embarked   1   0,000  0,0004  0,0016    0,9685    </w:t>
+      </w:r>
+      <w:r>
+        <w:br w:type="textWrapping"/>
+      </w:r>
+      <w:r>
+        <w:rPr>
+          <w:rStyle w:val="VerbatimChar"/>
+        </w:rPr>
+        <w:t xml:space="preserve">## Residuals          887 204,427  0,2305                      </w:t>
       </w:r>
       <w:r>
         <w:br w:type="textWrapping"/>
@@ -23677,7 +23677,7 @@
         <w:rPr>
           <w:rStyle w:val="VerbatimChar"/>
         </w:rPr>
-        <w:t xml:space="preserve">##           Mean   :2,309                Mean   :29,46   Mean   :0,523  </w:t>
+        <w:t xml:space="preserve">##           Mean   :2,309                Mean   :29,58   Mean   :0,523  </w:t>
       </w:r>
       <w:r>
         <w:br w:type="textWrapping"/>
@@ -24332,7 +24332,7 @@
               <w:jc w:val="right"/>
             </w:pPr>
             <w:r>
-              <w:t xml:space="preserve">-0,381</w:t>
+              <w:t xml:space="preserve">-0,363</w:t>
             </w:r>
           </w:p>
         </w:tc>
@@ -24389,7 +24389,7 @@
               <w:jc w:val="right"/>
             </w:pPr>
             <w:r>
-              <w:t xml:space="preserve">0,111</w:t>
+              <w:t xml:space="preserve">0,112</w:t>
             </w:r>
           </w:p>
         </w:tc>
@@ -24424,18 +24424,18 @@
               <w:jc w:val="right"/>
             </w:pPr>
             <w:r>
-              <w:t xml:space="preserve">-0,381</w:t>
-            </w:r>
-          </w:p>
-        </w:tc>
-        <w:tc>
-          <w:p>
-            <w:pPr>
-              <w:pStyle w:val="Compact"/>
-              <w:jc w:val="right"/>
-            </w:pPr>
-            <w:r>
-              <w:t xml:space="preserve">0,111</w:t>
+              <w:t xml:space="preserve">-0,363</w:t>
+            </w:r>
+          </w:p>
+        </w:tc>
+        <w:tc>
+          <w:p>
+            <w:pPr>
+              <w:pStyle w:val="Compact"/>
+              <w:jc w:val="right"/>
+            </w:pPr>
+            <w:r>
+              <w:t xml:space="preserve">0,112</w:t>
             </w:r>
           </w:p>
         </w:tc>
@@ -24457,7 +24457,7 @@
               <w:jc w:val="right"/>
             </w:pPr>
             <w:r>
-              <w:t xml:space="preserve">-0,297</w:t>
+              <w:t xml:space="preserve">-0,307</w:t>
             </w:r>
           </w:p>
         </w:tc>
@@ -24503,7 +24503,7 @@
               <w:jc w:val="right"/>
             </w:pPr>
             <w:r>
-              <w:t xml:space="preserve">-0,297</w:t>
+              <w:t xml:space="preserve">-0,307</w:t>
             </w:r>
           </w:p>
         </w:tc>
@@ -26160,61 +26160,61 @@
         <w:rPr>
           <w:rStyle w:val="VerbatimChar"/>
         </w:rPr>
-        <w:t xml:space="preserve">FALSE LG     0,7191011 0,7674782 0,7865169 0,7909488 0,8089888 0,8651685    0</w:t>
-      </w:r>
-      <w:r>
-        <w:br w:type="textWrapping"/>
-      </w:r>
-      <w:r>
-        <w:rPr>
-          <w:rStyle w:val="VerbatimChar"/>
-        </w:rPr>
-        <w:t xml:space="preserve">FALSE LDA    0,7303371 0,7688202 0,7933208 0,7901742 0,8089888 0,8426966    0</w:t>
-      </w:r>
-      <w:r>
-        <w:br w:type="textWrapping"/>
-      </w:r>
-      <w:r>
-        <w:rPr>
-          <w:rStyle w:val="VerbatimChar"/>
-        </w:rPr>
-        <w:t xml:space="preserve">FALSE GLMNET 0,7191011 0,7688202 0,7865169 0,7913149 0,8158836 0,8539326    0</w:t>
-      </w:r>
-      <w:r>
-        <w:br w:type="textWrapping"/>
-      </w:r>
-      <w:r>
-        <w:rPr>
-          <w:rStyle w:val="VerbatimChar"/>
-        </w:rPr>
-        <w:t xml:space="preserve">FALSE KNN    0,5955056 0,6882022 0,7078652 0,7059684 0,7415730 0,7752809    0</w:t>
-      </w:r>
-      <w:r>
-        <w:br w:type="textWrapping"/>
-      </w:r>
-      <w:r>
-        <w:rPr>
-          <w:rStyle w:val="VerbatimChar"/>
-        </w:rPr>
-        <w:t xml:space="preserve">FALSE CART   0,7500000 0,7865169 0,7977528 0,7961247 0,8089888 0,8444444    0</w:t>
-      </w:r>
-      <w:r>
-        <w:br w:type="textWrapping"/>
-      </w:r>
-      <w:r>
-        <w:rPr>
-          <w:rStyle w:val="VerbatimChar"/>
-        </w:rPr>
-        <w:t xml:space="preserve">FALSE NB     0,7111111 0,7647004 0,7865169 0,7887310 0,8158836 0,8636364    0</w:t>
-      </w:r>
-      <w:r>
-        <w:br w:type="textWrapping"/>
-      </w:r>
-      <w:r>
-        <w:rPr>
-          <w:rStyle w:val="VerbatimChar"/>
-        </w:rPr>
-        <w:t xml:space="preserve">FALSE SVM    0,7752809 0,7983146 0,8156679 0,8208283 0,8426966 0,8750000    0</w:t>
+        <w:t xml:space="preserve">FALSE LG     0,7191011 0,7666667 0,7865169 0,7886806 0,8089888 0,8539326    0</w:t>
+      </w:r>
+      <w:r>
+        <w:br w:type="textWrapping"/>
+      </w:r>
+      <w:r>
+        <w:rPr>
+          <w:rStyle w:val="VerbatimChar"/>
+        </w:rPr>
+        <w:t xml:space="preserve">FALSE LDA    0,7303371 0,7733657 0,7865169 0,7882849 0,8089888 0,8333333    0</w:t>
+      </w:r>
+      <w:r>
+        <w:br w:type="textWrapping"/>
+      </w:r>
+      <w:r>
+        <w:rPr>
+          <w:rStyle w:val="VerbatimChar"/>
+        </w:rPr>
+        <w:t xml:space="preserve">FALSE GLMNET 0,7303371 0,7752809 0,7977528 0,7924091 0,8089888 0,8444444    0</w:t>
+      </w:r>
+      <w:r>
+        <w:br w:type="textWrapping"/>
+      </w:r>
+      <w:r>
+        <w:rPr>
+          <w:rStyle w:val="VerbatimChar"/>
+        </w:rPr>
+        <w:t xml:space="preserve">FALSE KNN    0,6067416 0,6414482 0,6966292 0,6925482 0,7295710 0,8000000    0</w:t>
+      </w:r>
+      <w:r>
+        <w:br w:type="textWrapping"/>
+      </w:r>
+      <w:r>
+        <w:rPr>
+          <w:rStyle w:val="VerbatimChar"/>
+        </w:rPr>
+        <w:t xml:space="preserve">FALSE CART   0,7415730 0,7888889 0,7977528 0,8051143 0,8105805 0,8666667    0</w:t>
+      </w:r>
+      <w:r>
+        <w:br w:type="textWrapping"/>
+      </w:r>
+      <w:r>
+        <w:rPr>
+          <w:rStyle w:val="VerbatimChar"/>
+        </w:rPr>
+        <w:t xml:space="preserve">FALSE NB     0,7111111 0,7647004 0,7877029 0,7879735 0,8158836 0,8636364    0</w:t>
+      </w:r>
+      <w:r>
+        <w:br w:type="textWrapping"/>
+      </w:r>
+      <w:r>
+        <w:rPr>
+          <w:rStyle w:val="VerbatimChar"/>
+        </w:rPr>
+        <w:t xml:space="preserve">FALSE SVM    0,7752809 0,8089888 0,8202247 0,8245866 0,8426966 0,8863636    0</w:t>
       </w:r>
       <w:r>
         <w:br w:type="textWrapping"/>
@@ -26250,61 +26250,61 @@
         <w:rPr>
           <w:rStyle w:val="VerbatimChar"/>
         </w:rPr>
-        <w:t xml:space="preserve">FALSE LG     0,3878955 0,4995066 0,5503295 0,5504674 0,5920085 0,7111952    0</w:t>
-      </w:r>
-      <w:r>
-        <w:br w:type="textWrapping"/>
-      </w:r>
-      <w:r>
-        <w:rPr>
-          <w:rStyle w:val="VerbatimChar"/>
-        </w:rPr>
-        <w:t xml:space="preserve">FALSE LDA    0,4157549 0,5028572 0,5567239 0,5488654 0,5954158 0,6489613    0</w:t>
-      </w:r>
-      <w:r>
-        <w:br w:type="textWrapping"/>
-      </w:r>
-      <w:r>
-        <w:rPr>
-          <w:rStyle w:val="VerbatimChar"/>
-        </w:rPr>
-        <w:t xml:space="preserve">FALSE GLMNET 0,3878955 0,5121995 0,5427111 0,5509194 0,6050083 0,6888949    0</w:t>
-      </w:r>
-      <w:r>
-        <w:br w:type="textWrapping"/>
-      </w:r>
-      <w:r>
-        <w:rPr>
-          <w:rStyle w:val="VerbatimChar"/>
-        </w:rPr>
-        <w:t xml:space="preserve">FALSE KNN    0,1528292 0,3014105 0,3756899 0,3634768 0,4366397 0,5293496    0</w:t>
-      </w:r>
-      <w:r>
-        <w:br w:type="textWrapping"/>
-      </w:r>
-      <w:r>
-        <w:rPr>
-          <w:rStyle w:val="VerbatimChar"/>
-        </w:rPr>
-        <w:t xml:space="preserve">FALSE CART   0,4224344 0,5250983 0,5541178 0,5537454 0,5770920 0,6760925    0</w:t>
-      </w:r>
-      <w:r>
-        <w:br w:type="textWrapping"/>
-      </w:r>
-      <w:r>
-        <w:rPr>
-          <w:rStyle w:val="VerbatimChar"/>
-        </w:rPr>
-        <w:t xml:space="preserve">FALSE NB     0,4045802 0,4883741 0,5495991 0,5491815 0,6083261 0,7060134    0</w:t>
-      </w:r>
-      <w:r>
-        <w:br w:type="textWrapping"/>
-      </w:r>
-      <w:r>
-        <w:rPr>
-          <w:rStyle w:val="VerbatimChar"/>
-        </w:rPr>
-        <w:t xml:space="preserve">FALSE SVM    0,5131291 0,5659609 0,6011414 0,6120899 0,6615497 0,7290034    0</w:t>
+        <w:t xml:space="preserve">FALSE LG     0,3878955 0,4986319 0,5453079 0,5460985 0,5885233 0,6923691    0</w:t>
+      </w:r>
+      <w:r>
+        <w:br w:type="textWrapping"/>
+      </w:r>
+      <w:r>
+        <w:rPr>
+          <w:rStyle w:val="VerbatimChar"/>
+        </w:rPr>
+        <w:t xml:space="preserve">FALSE LDA    0,4157549 0,5088855 0,5374574 0,5442248 0,5836033 0,6489613    0</w:t>
+      </w:r>
+      <w:r>
+        <w:br w:type="textWrapping"/>
+      </w:r>
+      <w:r>
+        <w:rPr>
+          <w:rStyle w:val="VerbatimChar"/>
+        </w:rPr>
+        <w:t xml:space="preserve">FALSE GLMNET 0,4089651 0,5074709 0,5588497 0,5509194 0,5873347 0,6692913    0</w:t>
+      </w:r>
+      <w:r>
+        <w:br w:type="textWrapping"/>
+      </w:r>
+      <w:r>
+        <w:rPr>
+          <w:rStyle w:val="VerbatimChar"/>
+        </w:rPr>
+        <w:t xml:space="preserve">FALSE KNN    0,1630094 0,2218948 0,3348837 0,3310830 0,4253916 0,5512465    0</w:t>
+      </w:r>
+      <w:r>
+        <w:br w:type="textWrapping"/>
+      </w:r>
+      <w:r>
+        <w:rPr>
+          <w:rStyle w:val="VerbatimChar"/>
+        </w:rPr>
+        <w:t xml:space="preserve">FALSE CART   0,4166429 0,5438341 0,5600322 0,5724375 0,5873347 0,7194805    0</w:t>
+      </w:r>
+      <w:r>
+        <w:br w:type="textWrapping"/>
+      </w:r>
+      <w:r>
+        <w:rPr>
+          <w:rStyle w:val="VerbatimChar"/>
+        </w:rPr>
+        <w:t xml:space="preserve">FALSE NB     0,4045802 0,4883741 0,5552968 0,5477800 0,6083261 0,7060134    0</w:t>
+      </w:r>
+      <w:r>
+        <w:br w:type="textWrapping"/>
+      </w:r>
+      <w:r>
+        <w:rPr>
+          <w:rStyle w:val="VerbatimChar"/>
+        </w:rPr>
+        <w:t xml:space="preserve">FALSE SVM    0,5074709 0,5801198 0,6105033 0,6207029 0,6611033 0,7550111    0</w:t>
       </w:r>
     </w:p>
     <w:p>
@@ -27934,61 +27934,61 @@
         <w:rPr>
           <w:rStyle w:val="VerbatimChar"/>
         </w:rPr>
-        <w:t xml:space="preserve">FALSE LG     0,7191011 0,7759051 0,7977528 0,7954391 0,8158836 0,8651685    0</w:t>
-      </w:r>
-      <w:r>
-        <w:br w:type="textWrapping"/>
-      </w:r>
-      <w:r>
-        <w:rPr>
-          <w:rStyle w:val="VerbatimChar"/>
-        </w:rPr>
-        <w:t xml:space="preserve">FALSE LDA    0,7303371 0,7688202 0,7921348 0,7897914 0,8089888 0,8426966    0</w:t>
-      </w:r>
-      <w:r>
-        <w:br w:type="textWrapping"/>
-      </w:r>
-      <w:r>
-        <w:rPr>
-          <w:rStyle w:val="VerbatimChar"/>
-        </w:rPr>
-        <w:t xml:space="preserve">FALSE GLMNET 0,7191011 0,7759051 0,7977528 0,7961882 0,8197140 0,8651685    0</w:t>
-      </w:r>
-      <w:r>
-        <w:br w:type="textWrapping"/>
-      </w:r>
-      <w:r>
-        <w:rPr>
-          <w:rStyle w:val="VerbatimChar"/>
-        </w:rPr>
-        <w:t xml:space="preserve">FALSE KNN    0,5955056 0,6908240 0,7094881 0,7074499 0,7415730 0,7752809    0</w:t>
-      </w:r>
-      <w:r>
-        <w:br w:type="textWrapping"/>
-      </w:r>
-      <w:r>
-        <w:rPr>
-          <w:rStyle w:val="VerbatimChar"/>
-        </w:rPr>
-        <w:t xml:space="preserve">FALSE CART   0,7500000 0,7865169 0,7977528 0,7961247 0,8089888 0,8444444    0</w:t>
-      </w:r>
-      <w:r>
-        <w:br w:type="textWrapping"/>
-      </w:r>
-      <w:r>
-        <w:rPr>
-          <w:rStyle w:val="VerbatimChar"/>
-        </w:rPr>
-        <w:t xml:space="preserve">FALSE NB     0,7191011 0,7647004 0,7865169 0,7890972 0,8158836 0,8636364    0</w:t>
-      </w:r>
-      <w:r>
-        <w:br w:type="textWrapping"/>
-      </w:r>
-      <w:r>
-        <w:rPr>
-          <w:rStyle w:val="VerbatimChar"/>
-        </w:rPr>
-        <w:t xml:space="preserve">FALSE SVM    0,7640449 0,7983146 0,8212235 0,8208032 0,8398876 0,8777778    0</w:t>
+        <w:t xml:space="preserve">FALSE LG     0,7303371 0,7752809 0,7877029 0,7920514 0,8089888 0,8444444    0</w:t>
+      </w:r>
+      <w:r>
+        <w:br w:type="textWrapping"/>
+      </w:r>
+      <w:r>
+        <w:rPr>
+          <w:rStyle w:val="VerbatimChar"/>
+        </w:rPr>
+        <w:t xml:space="preserve">FALSE LDA    0,7303371 0,7752809 0,7865169 0,7893959 0,8089888 0,8333333    0</w:t>
+      </w:r>
+      <w:r>
+        <w:br w:type="textWrapping"/>
+      </w:r>
+      <w:r>
+        <w:rPr>
+          <w:rStyle w:val="VerbatimChar"/>
+        </w:rPr>
+        <w:t xml:space="preserve">FALSE GLMNET 0,7303371 0,7752809 0,7933208 0,7935454 0,8089888 0,8539326    0</w:t>
+      </w:r>
+      <w:r>
+        <w:br w:type="textWrapping"/>
+      </w:r>
+      <w:r>
+        <w:rPr>
+          <w:rStyle w:val="VerbatimChar"/>
+        </w:rPr>
+        <w:t xml:space="preserve">FALSE KNN    0,5955056 0,6573970 0,7022472 0,6977710 0,7325843 0,7777778    0</w:t>
+      </w:r>
+      <w:r>
+        <w:br w:type="textWrapping"/>
+      </w:r>
+      <w:r>
+        <w:rPr>
+          <w:rStyle w:val="VerbatimChar"/>
+        </w:rPr>
+        <w:t xml:space="preserve">FALSE CART   0,7415730 0,7888889 0,7977528 0,8051143 0,8105805 0,8666667    0</w:t>
+      </w:r>
+      <w:r>
+        <w:br w:type="textWrapping"/>
+      </w:r>
+      <w:r>
+        <w:rPr>
+          <w:rStyle w:val="VerbatimChar"/>
+        </w:rPr>
+        <w:t xml:space="preserve">FALSE NB     0,7191011 0,7647004 0,7865169 0,7875948 0,8158836 0,8636364    0</w:t>
+      </w:r>
+      <w:r>
+        <w:br w:type="textWrapping"/>
+      </w:r>
+      <w:r>
+        <w:rPr>
+          <w:rStyle w:val="VerbatimChar"/>
+        </w:rPr>
+        <w:t xml:space="preserve">FALSE SVM    0,7752809 0,8089888 0,8202247 0,8238290 0,8426966 0,8750000    0</w:t>
       </w:r>
       <w:r>
         <w:br w:type="textWrapping"/>
@@ -28015,70 +28015,70 @@
         <w:rPr>
           <w:rStyle w:val="VerbatimChar"/>
         </w:rPr>
-        <w:t xml:space="preserve">FALSE             Min.   1st Qu.    Median      Mean   3rd Qu.      Max. NA's</w:t>
-      </w:r>
-      <w:r>
-        <w:br w:type="textWrapping"/>
-      </w:r>
-      <w:r>
-        <w:rPr>
-          <w:rStyle w:val="VerbatimChar"/>
-        </w:rPr>
-        <w:t xml:space="preserve">FALSE LG     0,3878955 0,5147922 0,5567239 0,5593570 0,6050083 0,7111952    0</w:t>
-      </w:r>
-      <w:r>
-        <w:br w:type="textWrapping"/>
-      </w:r>
-      <w:r>
-        <w:rPr>
-          <w:rStyle w:val="VerbatimChar"/>
-        </w:rPr>
-        <w:t xml:space="preserve">FALSE LDA    0,4157549 0,5028572 0,5510159 0,5471897 0,5981387 0,6489613    0</w:t>
-      </w:r>
-      <w:r>
-        <w:br w:type="textWrapping"/>
-      </w:r>
-      <w:r>
-        <w:rPr>
-          <w:rStyle w:val="VerbatimChar"/>
-        </w:rPr>
-        <w:t xml:space="preserve">FALSE GLMNET 0,3878955 0,5147922 0,5567239 0,5608076 0,6105033 0,7111952    0</w:t>
-      </w:r>
-      <w:r>
-        <w:br w:type="textWrapping"/>
-      </w:r>
-      <w:r>
-        <w:rPr>
-          <w:rStyle w:val="VerbatimChar"/>
-        </w:rPr>
-        <w:t xml:space="preserve">FALSE KNN    0,1433155 0,3156444 0,3720956 0,3654558 0,4452160 0,5293496    0</w:t>
-      </w:r>
-      <w:r>
-        <w:br w:type="textWrapping"/>
-      </w:r>
-      <w:r>
-        <w:rPr>
-          <w:rStyle w:val="VerbatimChar"/>
-        </w:rPr>
-        <w:t xml:space="preserve">FALSE CART   0,4224344 0,5250983 0,5541178 0,5537454 0,5770920 0,6760925    0</w:t>
-      </w:r>
-      <w:r>
-        <w:br w:type="textWrapping"/>
-      </w:r>
-      <w:r>
-        <w:rPr>
-          <w:rStyle w:val="VerbatimChar"/>
-        </w:rPr>
-        <w:t xml:space="preserve">FALSE NB     0,4084020 0,4963614 0,5495991 0,5493324 0,6083261 0,7060134    0</w:t>
-      </w:r>
-      <w:r>
-        <w:br w:type="textWrapping"/>
-      </w:r>
-      <w:r>
-        <w:rPr>
-          <w:rStyle w:val="VerbatimChar"/>
-        </w:rPr>
-        <w:t xml:space="preserve">FALSE SVM    0,4736694 0,5630604 0,6140120 0,6095387 0,6476149 0,7387863    0</w:t>
+        <w:t xml:space="preserve">FALSE              Min.   1st Qu.    Median      Mean   3rd Qu.      Max. NA's</w:t>
+      </w:r>
+      <w:r>
+        <w:br w:type="textWrapping"/>
+      </w:r>
+      <w:r>
+        <w:rPr>
+          <w:rStyle w:val="VerbatimChar"/>
+        </w:rPr>
+        <w:t xml:space="preserve">FALSE LG     0,40896514 0,5031275 0,5370871 0,5512523 0,5954158 0,6668449    0</w:t>
+      </w:r>
+      <w:r>
+        <w:br w:type="textWrapping"/>
+      </w:r>
+      <w:r>
+        <w:rPr>
+          <w:rStyle w:val="VerbatimChar"/>
+        </w:rPr>
+        <w:t xml:space="preserve">FALSE LDA    0,41575492 0,5145115 0,5430843 0,5461168 0,5836033 0,6489613    0</w:t>
+      </w:r>
+      <w:r>
+        <w:br w:type="textWrapping"/>
+      </w:r>
+      <w:r>
+        <w:rPr>
+          <w:rStyle w:val="VerbatimChar"/>
+        </w:rPr>
+        <w:t xml:space="preserve">FALSE GLMNET 0,40896514 0,5088855 0,5450878 0,5534287 0,5920085 0,6923691    0</w:t>
+      </w:r>
+      <w:r>
+        <w:br w:type="textWrapping"/>
+      </w:r>
+      <w:r>
+        <w:rPr>
+          <w:rStyle w:val="VerbatimChar"/>
+        </w:rPr>
+        <w:t xml:space="preserve">FALSE KNN    0,09235127 0,2418518 0,3437837 0,3402952 0,4284217 0,5100223    0</w:t>
+      </w:r>
+      <w:r>
+        <w:br w:type="textWrapping"/>
+      </w:r>
+      <w:r>
+        <w:rPr>
+          <w:rStyle w:val="VerbatimChar"/>
+        </w:rPr>
+        <w:t xml:space="preserve">FALSE CART   0,41664292 0,5438341 0,5600322 0,5724375 0,5873347 0,7194805    0</w:t>
+      </w:r>
+      <w:r>
+        <w:br w:type="textWrapping"/>
+      </w:r>
+      <w:r>
+        <w:rPr>
+          <w:rStyle w:val="VerbatimChar"/>
+        </w:rPr>
+        <w:t xml:space="preserve">FALSE NB     0,40840202 0,4883741 0,5495991 0,5464570 0,6083261 0,7060134    0</w:t>
+      </w:r>
+      <w:r>
+        <w:br w:type="textWrapping"/>
+      </w:r>
+      <w:r>
+        <w:rPr>
+          <w:rStyle w:val="VerbatimChar"/>
+        </w:rPr>
+        <w:t xml:space="preserve">FALSE SVM    0,51312910 0,5801198 0,6127151 0,6184938 0,6611033 0,7290034    0</w:t>
       </w:r>
     </w:p>
     <w:p>
@@ -28751,358 +28751,358 @@
         <w:rPr>
           <w:rStyle w:val="VerbatimChar"/>
         </w:rPr>
-        <w:t xml:space="preserve">FALSE   0,025   1  0,8010067  0,5686501</w:t>
-      </w:r>
-      <w:r>
-        <w:br w:type="textWrapping"/>
-      </w:r>
-      <w:r>
-        <w:rPr>
-          <w:rStyle w:val="VerbatimChar"/>
-        </w:rPr>
-        <w:t xml:space="preserve">FALSE   0,025   2  0,8058801  0,5785713</w:t>
-      </w:r>
-      <w:r>
-        <w:br w:type="textWrapping"/>
-      </w:r>
-      <w:r>
-        <w:rPr>
-          <w:rStyle w:val="VerbatimChar"/>
-        </w:rPr>
-        <w:t xml:space="preserve">FALSE   0,025   3  0,8129965  0,5937517</w:t>
-      </w:r>
-      <w:r>
-        <w:br w:type="textWrapping"/>
-      </w:r>
-      <w:r>
-        <w:rPr>
-          <w:rStyle w:val="VerbatimChar"/>
-        </w:rPr>
-        <w:t xml:space="preserve">FALSE   0,025   4  0,8156185  0,5997342</w:t>
-      </w:r>
-      <w:r>
-        <w:br w:type="textWrapping"/>
-      </w:r>
-      <w:r>
-        <w:rPr>
-          <w:rStyle w:val="VerbatimChar"/>
-        </w:rPr>
-        <w:t xml:space="preserve">FALSE   0,025   5  0,8178616  0,6048822</w:t>
-      </w:r>
-      <w:r>
-        <w:br w:type="textWrapping"/>
-      </w:r>
-      <w:r>
-        <w:rPr>
-          <w:rStyle w:val="VerbatimChar"/>
-        </w:rPr>
-        <w:t xml:space="preserve">FALSE   0,025   6  0,8186107  0,6064787</w:t>
-      </w:r>
-      <w:r>
-        <w:br w:type="textWrapping"/>
-      </w:r>
-      <w:r>
-        <w:rPr>
-          <w:rStyle w:val="VerbatimChar"/>
-        </w:rPr>
-        <w:t xml:space="preserve">FALSE   0,025   7  0,8193640  0,6080641</w:t>
-      </w:r>
-      <w:r>
-        <w:br w:type="textWrapping"/>
-      </w:r>
-      <w:r>
-        <w:rPr>
-          <w:rStyle w:val="VerbatimChar"/>
-        </w:rPr>
-        <w:t xml:space="preserve">FALSE   0,025   8  0,8208621  0,6116650</w:t>
-      </w:r>
-      <w:r>
-        <w:br w:type="textWrapping"/>
-      </w:r>
-      <w:r>
-        <w:rPr>
-          <w:rStyle w:val="VerbatimChar"/>
-        </w:rPr>
-        <w:t xml:space="preserve">FALSE   0,025   9  0,8208538  0,6115108</w:t>
-      </w:r>
-      <w:r>
-        <w:br w:type="textWrapping"/>
-      </w:r>
-      <w:r>
-        <w:rPr>
-          <w:rStyle w:val="VerbatimChar"/>
-        </w:rPr>
-        <w:t xml:space="preserve">FALSE   0,025  10  0,8215987  0,6131037</w:t>
-      </w:r>
-      <w:r>
-        <w:br w:type="textWrapping"/>
-      </w:r>
-      <w:r>
-        <w:rPr>
-          <w:rStyle w:val="VerbatimChar"/>
-        </w:rPr>
-        <w:t xml:space="preserve">FALSE   0,050   1  0,8141161  0,5962091</w:t>
-      </w:r>
-      <w:r>
-        <w:br w:type="textWrapping"/>
-      </w:r>
-      <w:r>
-        <w:rPr>
-          <w:rStyle w:val="VerbatimChar"/>
-        </w:rPr>
-        <w:t xml:space="preserve">FALSE   0,050   2  0,8197301  0,6093067</w:t>
-      </w:r>
-      <w:r>
-        <w:br w:type="textWrapping"/>
-      </w:r>
-      <w:r>
-        <w:rPr>
-          <w:rStyle w:val="VerbatimChar"/>
-        </w:rPr>
-        <w:t xml:space="preserve">FALSE   0,050   3  0,8215902  0,6132394</w:t>
-      </w:r>
-      <w:r>
-        <w:br w:type="textWrapping"/>
-      </w:r>
-      <w:r>
-        <w:rPr>
-          <w:rStyle w:val="VerbatimChar"/>
-        </w:rPr>
-        <w:t xml:space="preserve">FALSE   0,050   4  0,8223311  0,6146869</w:t>
-      </w:r>
-      <w:r>
-        <w:br w:type="textWrapping"/>
-      </w:r>
-      <w:r>
-        <w:rPr>
-          <w:rStyle w:val="VerbatimChar"/>
-        </w:rPr>
-        <w:t xml:space="preserve">FALSE   0,050   5  0,8227056  0,6152224</w:t>
-      </w:r>
-      <w:r>
-        <w:br w:type="textWrapping"/>
-      </w:r>
-      <w:r>
-        <w:rPr>
-          <w:rStyle w:val="VerbatimChar"/>
-        </w:rPr>
-        <w:t xml:space="preserve">FALSE   0,050   6  0,8212074  0,6118204</w:t>
-      </w:r>
-      <w:r>
-        <w:br w:type="textWrapping"/>
-      </w:r>
-      <w:r>
-        <w:rPr>
-          <w:rStyle w:val="VerbatimChar"/>
-        </w:rPr>
-        <w:t xml:space="preserve">FALSE   0,050   7  0,8219606  0,6134594</w:t>
-      </w:r>
-      <w:r>
-        <w:br w:type="textWrapping"/>
-      </w:r>
-      <w:r>
-        <w:rPr>
-          <w:rStyle w:val="VerbatimChar"/>
-        </w:rPr>
-        <w:t xml:space="preserve">FALSE   0,050   8  0,8223267  0,6144545</w:t>
-      </w:r>
-      <w:r>
-        <w:br w:type="textWrapping"/>
-      </w:r>
-      <w:r>
-        <w:rPr>
-          <w:rStyle w:val="VerbatimChar"/>
-        </w:rPr>
-        <w:t xml:space="preserve">FALSE   0,050   9  0,8223308  0,6144712</w:t>
-      </w:r>
-      <w:r>
-        <w:br w:type="textWrapping"/>
-      </w:r>
-      <w:r>
-        <w:rPr>
-          <w:rStyle w:val="VerbatimChar"/>
-        </w:rPr>
-        <w:t xml:space="preserve">FALSE   0,050  10  0,8238248  0,6179442</w:t>
-      </w:r>
-      <w:r>
-        <w:br w:type="textWrapping"/>
-      </w:r>
-      <w:r>
-        <w:rPr>
-          <w:rStyle w:val="VerbatimChar"/>
-        </w:rPr>
-        <w:t xml:space="preserve">FALSE   0,100   1  0,8212031  0,6124888</w:t>
-      </w:r>
-      <w:r>
-        <w:br w:type="textWrapping"/>
-      </w:r>
-      <w:r>
-        <w:rPr>
-          <w:rStyle w:val="VerbatimChar"/>
-        </w:rPr>
-        <w:t xml:space="preserve">FALSE   0,100   2  0,8219520  0,6137974</w:t>
-      </w:r>
-      <w:r>
-        <w:br w:type="textWrapping"/>
-      </w:r>
-      <w:r>
-        <w:rPr>
-          <w:rStyle w:val="VerbatimChar"/>
-        </w:rPr>
-        <w:t xml:space="preserve">FALSE   0,100   3  0,8234417  0,6166322</w:t>
-      </w:r>
-      <w:r>
-        <w:br w:type="textWrapping"/>
-      </w:r>
-      <w:r>
-        <w:rPr>
-          <w:rStyle w:val="VerbatimChar"/>
-        </w:rPr>
-        <w:t xml:space="preserve">FALSE   0,100   4  0,8230672  0,6156003</w:t>
-      </w:r>
-      <w:r>
-        <w:br w:type="textWrapping"/>
-      </w:r>
-      <w:r>
-        <w:rPr>
-          <w:rStyle w:val="VerbatimChar"/>
-        </w:rPr>
-        <w:t xml:space="preserve">FALSE   0,100   5  0,8211860  0,6114141</w:t>
-      </w:r>
-      <w:r>
-        <w:br w:type="textWrapping"/>
-      </w:r>
-      <w:r>
-        <w:rPr>
-          <w:rStyle w:val="VerbatimChar"/>
-        </w:rPr>
-        <w:t xml:space="preserve">FALSE   0,100   6  0,8204327  0,6092586</w:t>
-      </w:r>
-      <w:r>
-        <w:br w:type="textWrapping"/>
-      </w:r>
-      <w:r>
-        <w:rPr>
-          <w:rStyle w:val="VerbatimChar"/>
-        </w:rPr>
-        <w:t xml:space="preserve">FALSE   0,100   7  0,8204411  0,6091305</w:t>
-      </w:r>
-      <w:r>
-        <w:br w:type="textWrapping"/>
-      </w:r>
-      <w:r>
-        <w:rPr>
-          <w:rStyle w:val="VerbatimChar"/>
-        </w:rPr>
-        <w:t xml:space="preserve">FALSE   0,100   8  0,8208157  0,6099834</w:t>
-      </w:r>
-      <w:r>
-        <w:br w:type="textWrapping"/>
-      </w:r>
-      <w:r>
-        <w:rPr>
-          <w:rStyle w:val="VerbatimChar"/>
-        </w:rPr>
-        <w:t xml:space="preserve">FALSE   0,100   9  0,8211860  0,6107451</w:t>
-      </w:r>
-      <w:r>
-        <w:br w:type="textWrapping"/>
-      </w:r>
-      <w:r>
-        <w:rPr>
-          <w:rStyle w:val="VerbatimChar"/>
-        </w:rPr>
-        <w:t xml:space="preserve">FALSE   0,100  10  0,8211860  0,6107451</w:t>
-      </w:r>
-      <w:r>
-        <w:br w:type="textWrapping"/>
-      </w:r>
-      <w:r>
-        <w:rPr>
-          <w:rStyle w:val="VerbatimChar"/>
-        </w:rPr>
-        <w:t xml:space="preserve">FALSE   0,150   1  0,8219393  0,6139150</w:t>
-      </w:r>
-      <w:r>
-        <w:br w:type="textWrapping"/>
-      </w:r>
-      <w:r>
-        <w:rPr>
-          <w:rStyle w:val="VerbatimChar"/>
-        </w:rPr>
-        <w:t xml:space="preserve">FALSE   0,150   2  0,8215606  0,6119521</w:t>
-      </w:r>
-      <w:r>
-        <w:br w:type="textWrapping"/>
-      </w:r>
-      <w:r>
-        <w:rPr>
-          <w:rStyle w:val="VerbatimChar"/>
-        </w:rPr>
-        <w:t xml:space="preserve">FALSE   0,150   3  0,8219436  0,6125434</w:t>
-      </w:r>
-      <w:r>
-        <w:br w:type="textWrapping"/>
-      </w:r>
-      <w:r>
-        <w:rPr>
-          <w:rStyle w:val="VerbatimChar"/>
-        </w:rPr>
-        <w:t xml:space="preserve">FALSE   0,150   4  0,8211902  0,6110490</w:t>
-      </w:r>
-      <w:r>
-        <w:br w:type="textWrapping"/>
-      </w:r>
-      <w:r>
-        <w:rPr>
-          <w:rStyle w:val="VerbatimChar"/>
-        </w:rPr>
-        <w:t xml:space="preserve">FALSE   0,150   5  0,8196962  0,6078875</w:t>
-      </w:r>
-      <w:r>
-        <w:br w:type="textWrapping"/>
-      </w:r>
-      <w:r>
-        <w:rPr>
-          <w:rStyle w:val="VerbatimChar"/>
-        </w:rPr>
-        <w:t xml:space="preserve">FALSE   0,150   6  0,8174573  0,6029702</w:t>
-      </w:r>
-      <w:r>
-        <w:br w:type="textWrapping"/>
-      </w:r>
-      <w:r>
-        <w:rPr>
-          <w:rStyle w:val="VerbatimChar"/>
-        </w:rPr>
-        <w:t xml:space="preserve">FALSE   0,150   7  0,8137203  0,5952902</w:t>
-      </w:r>
-      <w:r>
-        <w:br w:type="textWrapping"/>
-      </w:r>
-      <w:r>
-        <w:rPr>
-          <w:rStyle w:val="VerbatimChar"/>
-        </w:rPr>
-        <w:t xml:space="preserve">FALSE   0,150   8  0,8122138  0,5921136</w:t>
-      </w:r>
-      <w:r>
-        <w:br w:type="textWrapping"/>
-      </w:r>
-      <w:r>
-        <w:rPr>
-          <w:rStyle w:val="VerbatimChar"/>
-        </w:rPr>
-        <w:t xml:space="preserve">FALSE   0,150   9  0,8118394  0,5914940</w:t>
-      </w:r>
-      <w:r>
-        <w:br w:type="textWrapping"/>
-      </w:r>
-      <w:r>
-        <w:rPr>
-          <w:rStyle w:val="VerbatimChar"/>
-        </w:rPr>
-        <w:t xml:space="preserve">FALSE   0,150  10  0,8111070  0,5903150</w:t>
+        <w:t xml:space="preserve">FALSE   0,025   1  0,8006322  0,5679011</w:t>
+      </w:r>
+      <w:r>
+        <w:br w:type="textWrapping"/>
+      </w:r>
+      <w:r>
+        <w:rPr>
+          <w:rStyle w:val="VerbatimChar"/>
+        </w:rPr>
+        <w:t xml:space="preserve">FALSE   0,025   2  0,8058759  0,5787285</w:t>
+      </w:r>
+      <w:r>
+        <w:br w:type="textWrapping"/>
+      </w:r>
+      <w:r>
+        <w:rPr>
+          <w:rStyle w:val="VerbatimChar"/>
+        </w:rPr>
+        <w:t xml:space="preserve">FALSE   0,025   3  0,8129924  0,5937438</w:t>
+      </w:r>
+      <w:r>
+        <w:br w:type="textWrapping"/>
+      </w:r>
+      <w:r>
+        <w:rPr>
+          <w:rStyle w:val="VerbatimChar"/>
+        </w:rPr>
+        <w:t xml:space="preserve">FALSE   0,025   4  0,8148652  0,5983307</w:t>
+      </w:r>
+      <w:r>
+        <w:br w:type="textWrapping"/>
+      </w:r>
+      <w:r>
+        <w:rPr>
+          <w:rStyle w:val="VerbatimChar"/>
+        </w:rPr>
+        <w:t xml:space="preserve">FALSE   0,025   5  0,8174870  0,6045007</w:t>
+      </w:r>
+      <w:r>
+        <w:br w:type="textWrapping"/>
+      </w:r>
+      <w:r>
+        <w:rPr>
+          <w:rStyle w:val="VerbatimChar"/>
+        </w:rPr>
+        <w:t xml:space="preserve">FALSE   0,025   6  0,8189811  0,6075955</w:t>
+      </w:r>
+      <w:r>
+        <w:br w:type="textWrapping"/>
+      </w:r>
+      <w:r>
+        <w:rPr>
+          <w:rStyle w:val="VerbatimChar"/>
+        </w:rPr>
+        <w:t xml:space="preserve">FALSE   0,025   7  0,8197302  0,6093472</w:t>
+      </w:r>
+      <w:r>
+        <w:br w:type="textWrapping"/>
+      </w:r>
+      <w:r>
+        <w:rPr>
+          <w:rStyle w:val="VerbatimChar"/>
+        </w:rPr>
+        <w:t xml:space="preserve">FALSE   0,025   8  0,8200963  0,6103081</w:t>
+      </w:r>
+      <w:r>
+        <w:br w:type="textWrapping"/>
+      </w:r>
+      <w:r>
+        <w:rPr>
+          <w:rStyle w:val="VerbatimChar"/>
+        </w:rPr>
+        <w:t xml:space="preserve">FALSE   0,025   9  0,8219648  0,6145083</w:t>
+      </w:r>
+      <w:r>
+        <w:br w:type="textWrapping"/>
+      </w:r>
+      <w:r>
+        <w:rPr>
+          <w:rStyle w:val="VerbatimChar"/>
+        </w:rPr>
+        <w:t xml:space="preserve">FALSE   0,025  10  0,8227138  0,6161001</w:t>
+      </w:r>
+      <w:r>
+        <w:br w:type="textWrapping"/>
+      </w:r>
+      <w:r>
+        <w:rPr>
+          <w:rStyle w:val="VerbatimChar"/>
+        </w:rPr>
+        <w:t xml:space="preserve">FALSE   0,050   1  0,8137374  0,5954842</w:t>
+      </w:r>
+      <w:r>
+        <w:br w:type="textWrapping"/>
+      </w:r>
+      <w:r>
+        <w:rPr>
+          <w:rStyle w:val="VerbatimChar"/>
+        </w:rPr>
+        <w:t xml:space="preserve">FALSE   0,050   2  0,8201004  0,6100597</w:t>
+      </w:r>
+      <w:r>
+        <w:br w:type="textWrapping"/>
+      </w:r>
+      <w:r>
+        <w:rPr>
+          <w:rStyle w:val="VerbatimChar"/>
+        </w:rPr>
+        <w:t xml:space="preserve">FALSE   0,050   3  0,8234587  0,6177681</w:t>
+      </w:r>
+      <w:r>
+        <w:br w:type="textWrapping"/>
+      </w:r>
+      <w:r>
+        <w:rPr>
+          <w:rStyle w:val="VerbatimChar"/>
+        </w:rPr>
+        <w:t xml:space="preserve">FALSE   0,050   4  0,8249445  0,6207562</w:t>
+      </w:r>
+      <w:r>
+        <w:br w:type="textWrapping"/>
+      </w:r>
+      <w:r>
+        <w:rPr>
+          <w:rStyle w:val="VerbatimChar"/>
+        </w:rPr>
+        <w:t xml:space="preserve">FALSE   0,050   5  0,8249403  0,6205687</w:t>
+      </w:r>
+      <w:r>
+        <w:br w:type="textWrapping"/>
+      </w:r>
+      <w:r>
+        <w:rPr>
+          <w:rStyle w:val="VerbatimChar"/>
+        </w:rPr>
+        <w:t xml:space="preserve">FALSE   0,050   6  0,8241996  0,6189709</w:t>
+      </w:r>
+      <w:r>
+        <w:br w:type="textWrapping"/>
+      </w:r>
+      <w:r>
+        <w:rPr>
+          <w:rStyle w:val="VerbatimChar"/>
+        </w:rPr>
+        <w:t xml:space="preserve">FALSE   0,050   7  0,8245824  0,6199799</w:t>
+      </w:r>
+      <w:r>
+        <w:br w:type="textWrapping"/>
+      </w:r>
+      <w:r>
+        <w:rPr>
+          <w:rStyle w:val="VerbatimChar"/>
+        </w:rPr>
+        <w:t xml:space="preserve">FALSE   0,050   8  0,8249486  0,6207793</w:t>
+      </w:r>
+      <w:r>
+        <w:br w:type="textWrapping"/>
+      </w:r>
+      <w:r>
+        <w:rPr>
+          <w:rStyle w:val="VerbatimChar"/>
+        </w:rPr>
+        <w:t xml:space="preserve">FALSE   0,050   9  0,8264509  0,6244824</w:t>
+      </w:r>
+      <w:r>
+        <w:br w:type="textWrapping"/>
+      </w:r>
+      <w:r>
+        <w:rPr>
+          <w:rStyle w:val="VerbatimChar"/>
+        </w:rPr>
+        <w:t xml:space="preserve">FALSE   0,050  10  0,8272043  0,6261087</w:t>
+      </w:r>
+      <w:r>
+        <w:br w:type="textWrapping"/>
+      </w:r>
+      <w:r>
+        <w:rPr>
+          <w:rStyle w:val="VerbatimChar"/>
+        </w:rPr>
+        <w:t xml:space="preserve">FALSE   0,100   1  0,8230759  0,6168470</w:t>
+      </w:r>
+      <w:r>
+        <w:br w:type="textWrapping"/>
+      </w:r>
+      <w:r>
+        <w:rPr>
+          <w:rStyle w:val="VerbatimChar"/>
+        </w:rPr>
+        <w:t xml:space="preserve">FALSE   0,100   2  0,8245740  0,6201934</w:t>
+      </w:r>
+      <w:r>
+        <w:br w:type="textWrapping"/>
+      </w:r>
+      <w:r>
+        <w:rPr>
+          <w:rStyle w:val="VerbatimChar"/>
+        </w:rPr>
+        <w:t xml:space="preserve">FALSE   0,100   3  0,8253147  0,6216648</w:t>
+      </w:r>
+      <w:r>
+        <w:br w:type="textWrapping"/>
+      </w:r>
+      <w:r>
+        <w:rPr>
+          <w:rStyle w:val="VerbatimChar"/>
+        </w:rPr>
+        <w:t xml:space="preserve">FALSE   0,100   4  0,8257017  0,6226139</w:t>
+      </w:r>
+      <w:r>
+        <w:br w:type="textWrapping"/>
+      </w:r>
+      <w:r>
+        <w:rPr>
+          <w:rStyle w:val="VerbatimChar"/>
+        </w:rPr>
+        <w:t xml:space="preserve">FALSE   0,100   5  0,8257017  0,6225054</w:t>
+      </w:r>
+      <w:r>
+        <w:br w:type="textWrapping"/>
+      </w:r>
+      <w:r>
+        <w:rPr>
+          <w:rStyle w:val="VerbatimChar"/>
+        </w:rPr>
+        <w:t xml:space="preserve">FALSE   0,100   6  0,8238163  0,6184040</w:t>
+      </w:r>
+      <w:r>
+        <w:br w:type="textWrapping"/>
+      </w:r>
+      <w:r>
+        <w:rPr>
+          <w:rStyle w:val="VerbatimChar"/>
+        </w:rPr>
+        <w:t xml:space="preserve">FALSE   0,100   7  0,8245654  0,6198798</w:t>
+      </w:r>
+      <w:r>
+        <w:br w:type="textWrapping"/>
+      </w:r>
+      <w:r>
+        <w:rPr>
+          <w:rStyle w:val="VerbatimChar"/>
+        </w:rPr>
+        <w:t xml:space="preserve">FALSE   0,100   8  0,8242077  0,6190212</w:t>
+      </w:r>
+      <w:r>
+        <w:br w:type="textWrapping"/>
+      </w:r>
+      <w:r>
+        <w:rPr>
+          <w:rStyle w:val="VerbatimChar"/>
+        </w:rPr>
+        <w:t xml:space="preserve">FALSE   0,100   9  0,8245865  0,6197687</w:t>
+      </w:r>
+      <w:r>
+        <w:br w:type="textWrapping"/>
+      </w:r>
+      <w:r>
+        <w:rPr>
+          <w:rStyle w:val="VerbatimChar"/>
+        </w:rPr>
+        <w:t xml:space="preserve">FALSE   0,100  10  0,8242203  0,6187387</w:t>
+      </w:r>
+      <w:r>
+        <w:br w:type="textWrapping"/>
+      </w:r>
+      <w:r>
+        <w:rPr>
+          <w:rStyle w:val="VerbatimChar"/>
+        </w:rPr>
+        <w:t xml:space="preserve">FALSE   0,150   1  0,8245782  0,6203621</w:t>
+      </w:r>
+      <w:r>
+        <w:br w:type="textWrapping"/>
+      </w:r>
+      <w:r>
+        <w:rPr>
+          <w:rStyle w:val="VerbatimChar"/>
+        </w:rPr>
+        <w:t xml:space="preserve">FALSE   0,150   2  0,8264382  0,6237663</w:t>
+      </w:r>
+      <w:r>
+        <w:br w:type="textWrapping"/>
+      </w:r>
+      <w:r>
+        <w:rPr>
+          <w:rStyle w:val="VerbatimChar"/>
+        </w:rPr>
+        <w:t xml:space="preserve">FALSE   0,150   3  0,8238163  0,6176862</w:t>
+      </w:r>
+      <w:r>
+        <w:br w:type="textWrapping"/>
+      </w:r>
+      <w:r>
+        <w:rPr>
+          <w:rStyle w:val="VerbatimChar"/>
+        </w:rPr>
+        <w:t xml:space="preserve">FALSE   0,150   4  0,8234502  0,6167893</w:t>
+      </w:r>
+      <w:r>
+        <w:br w:type="textWrapping"/>
+      </w:r>
+      <w:r>
+        <w:rPr>
+          <w:rStyle w:val="VerbatimChar"/>
+        </w:rPr>
+        <w:t xml:space="preserve">FALSE   0,150   5  0,8238332  0,6175121</w:t>
+      </w:r>
+      <w:r>
+        <w:br w:type="textWrapping"/>
+      </w:r>
+      <w:r>
+        <w:rPr>
+          <w:rStyle w:val="VerbatimChar"/>
+        </w:rPr>
+        <w:t xml:space="preserve">FALSE   0,150   6  0,8223350  0,6145131</w:t>
+      </w:r>
+      <w:r>
+        <w:br w:type="textWrapping"/>
+      </w:r>
+      <w:r>
+        <w:rPr>
+          <w:rStyle w:val="VerbatimChar"/>
+        </w:rPr>
+        <w:t xml:space="preserve">FALSE   0,150   7  0,8208747  0,6115412</w:t>
+      </w:r>
+      <w:r>
+        <w:br w:type="textWrapping"/>
+      </w:r>
+      <w:r>
+        <w:rPr>
+          <w:rStyle w:val="VerbatimChar"/>
+        </w:rPr>
+        <w:t xml:space="preserve">FALSE   0,150   8  0,8197468  0,6090390</w:t>
+      </w:r>
+      <w:r>
+        <w:br w:type="textWrapping"/>
+      </w:r>
+      <w:r>
+        <w:rPr>
+          <w:rStyle w:val="VerbatimChar"/>
+        </w:rPr>
+        <w:t xml:space="preserve">FALSE   0,150   9  0,8186315  0,6067263</w:t>
+      </w:r>
+      <w:r>
+        <w:br w:type="textWrapping"/>
+      </w:r>
+      <w:r>
+        <w:rPr>
+          <w:rStyle w:val="VerbatimChar"/>
+        </w:rPr>
+        <w:t xml:space="preserve">FALSE   0,150  10  0,8163884  0,6014872</w:t>
       </w:r>
       <w:r>
         <w:br w:type="textWrapping"/>
@@ -30105,25 +30105,25 @@
         <w:rPr>
           <w:rStyle w:val="VerbatimChar"/>
         </w:rPr>
-        <w:t xml:space="preserve">FALSE BAG 0,7415730 0,7668539 0,7865169 0,7915845 0,8111111 0,8651685    0</w:t>
-      </w:r>
-      <w:r>
-        <w:br w:type="textWrapping"/>
-      </w:r>
-      <w:r>
-        <w:rPr>
-          <w:rStyle w:val="VerbatimChar"/>
-        </w:rPr>
-        <w:t xml:space="preserve">FALSE RF  0,7752809 0,8000000 0,8202247 0,8234206 0,8328652 0,9111111    0</w:t>
-      </w:r>
-      <w:r>
-        <w:br w:type="textWrapping"/>
-      </w:r>
-      <w:r>
-        <w:rPr>
-          <w:rStyle w:val="VerbatimChar"/>
-        </w:rPr>
-        <w:t xml:space="preserve">FALSE GBM 0,7640449 0,8089888 0,8202247 0,8230881 0,8385470 0,8777778    0</w:t>
+        <w:t xml:space="preserve">FALSE BAG 0,7191011 0,7576779 0,7909219 0,7856713 0,8158836 0,8555556    0</w:t>
+      </w:r>
+      <w:r>
+        <w:br w:type="textWrapping"/>
+      </w:r>
+      <w:r>
+        <w:rPr>
+          <w:rStyle w:val="VerbatimChar"/>
+        </w:rPr>
+        <w:t xml:space="preserve">FALSE RF  0,7640449 0,8000000 0,8202247 0,8186104 0,8385470 0,8764045    0</w:t>
+      </w:r>
+      <w:r>
+        <w:br w:type="textWrapping"/>
+      </w:r>
+      <w:r>
+        <w:rPr>
+          <w:rStyle w:val="VerbatimChar"/>
+        </w:rPr>
+        <w:t xml:space="preserve">FALSE GBM 0,7752809 0,8022472 0,8314607 0,8298509 0,8539326 0,8876404    0</w:t>
       </w:r>
       <w:r>
         <w:br w:type="textWrapping"/>
@@ -30159,25 +30159,25 @@
         <w:rPr>
           <w:rStyle w:val="VerbatimChar"/>
         </w:rPr>
-        <w:t xml:space="preserve">FALSE BAG 0,4368638 0,4988497 0,5386064 0,5535889 0,6060393 0,7144385    0</w:t>
-      </w:r>
-      <w:r>
-        <w:br w:type="textWrapping"/>
-      </w:r>
-      <w:r>
-        <w:rPr>
-          <w:rStyle w:val="VerbatimChar"/>
-        </w:rPr>
-        <w:t xml:space="preserve">FALSE RF  0,5013850 0,5692056 0,6127151 0,6157789 0,6458978 0,8110236    0</w:t>
-      </w:r>
-      <w:r>
-        <w:br w:type="textWrapping"/>
-      </w:r>
-      <w:r>
-        <w:rPr>
-          <w:rStyle w:val="VerbatimChar"/>
-        </w:rPr>
-        <w:t xml:space="preserve">FALSE GBM 0,4917052 0,5799541 0,6078664 0,6178497 0,6568986 0,7415144    0</w:t>
+        <w:t xml:space="preserve">FALSE BAG 0,3807403 0,4871248 0,5480712 0,5423019 0,5961503 0,6888949    0</w:t>
+      </w:r>
+      <w:r>
+        <w:br w:type="textWrapping"/>
+      </w:r>
+      <w:r>
+        <w:rPr>
+          <w:rStyle w:val="VerbatimChar"/>
+        </w:rPr>
+        <w:t xml:space="preserve">FALSE RF  0,4798219 0,5676676 0,6059768 0,6055795 0,6490979 0,7337503    0</w:t>
+      </w:r>
+      <w:r>
+        <w:br w:type="textWrapping"/>
+      </w:r>
+      <w:r>
+        <w:rPr>
+          <w:rStyle w:val="VerbatimChar"/>
+        </w:rPr>
+        <w:t xml:space="preserve">FALSE GBM 0,5131291 0,5673044 0,6327373 0,6308426 0,6844324 0,7593294    0</w:t>
       </w:r>
     </w:p>
     <w:p>
@@ -32013,7 +32013,7 @@
         <w:rPr>
           <w:rStyle w:val="VerbatimChar"/>
         </w:rPr>
-        <w:t xml:space="preserve">## [1] 0,04784689</w:t>
+        <w:t xml:space="preserve">## [1] 0,05023923</w:t>
       </w:r>
     </w:p>
     <w:p>
@@ -32353,7 +32353,7 @@
               <w:jc w:val="left"/>
             </w:pPr>
             <w:r>
-              <w:t xml:space="preserve">0,952</w:t>
+              <w:t xml:space="preserve">0,95</w:t>
             </w:r>
           </w:p>
         </w:tc>
@@ -32364,7 +32364,7 @@
               <w:jc w:val="left"/>
             </w:pPr>
             <w:r>
-              <w:t xml:space="preserve">0,048</w:t>
+              <w:t xml:space="preserve">0,05</w:t>
             </w:r>
           </w:p>
         </w:tc>
@@ -32616,7 +32616,7 @@
         <w:pStyle w:val="BodyText"/>
       </w:pPr>
       <w:r>
-        <w:t xml:space="preserve">como se ha podido comprobar, no se ha utilizado una selección a priori de las variables a utilizar para abordar la resolución del problema, ya que se ha considerado más prudente observar el comportamiento de las variables, su ajuste en el proceso de limpieza y análisis, y el posterior comportamiento en las métricas de resultados segun se han ido realizando pruebas con los distintos modelos.</w:t>
+        <w:t xml:space="preserve">Como se ha podido comprobar, no se ha utilizado una selección a priori de las variables a utilizar para abordar la resolución del problema, ya que se ha considerado más prudente observar el comportamiento de las variables, su ajuste en el proceso de limpieza y análisis, y el posterior comportamiento en las métricas de resultados segun se han ido realizando pruebas con los distintos modelos.</w:t>
       </w:r>
     </w:p>
     <w:p>
@@ -32756,7 +32756,7 @@
     </w:lvl>
   </w:abstractNum>
   <w:abstractNum w:abstractNumId="990">
-    <w:nsid w:val="8fd6d5d4"/>
+    <w:nsid w:val="b0049ac5"/>
     <w:multiLevelType w:val="multilevel"/>
     <w:lvl w:ilvl="0">
       <w:numFmt w:val="bullet"/>
@@ -32837,7 +32837,7 @@
     </w:lvl>
   </w:abstractNum>
   <w:abstractNum w:abstractNumId="99411">
-    <w:nsid w:val="c7b5e873"/>
+    <w:nsid w:val="d32d758a"/>
     <w:multiLevelType w:val="multilevel"/>
     <w:lvl w:ilvl="0">
       <w:start w:val="1"/>
@@ -32925,7 +32925,7 @@
     </w:lvl>
   </w:abstractNum>
   <w:abstractNum w:abstractNumId="991">
-    <w:nsid w:val="4b7a8c2d"/>
+    <w:nsid w:val="8d54485d"/>
     <w:multiLevelType w:val="multilevel"/>
     <w:lvl w:ilvl="0">
       <w:numFmt w:val="bullet"/>

</xml_diff>